<commit_message>
Experiment-B3 completed + major changes to impermeant GUI
</commit_message>
<xml_diff>
--- a/ZZ_Archived Reports/06_06 - Report - Experiment B.docx
+++ b/ZZ_Archived Reports/06_06 - Report - Experiment B.docx
@@ -174,7 +174,19 @@
               </w:numPr>
             </w:pPr>
             <w:r>
-              <w:t>5 compartment model, fluxing impermeants in comp 2 to see if we get the same effect, or if there was something incidental in the simulation settings etc.</w:t>
+              <w:t xml:space="preserve">Made changes to the electrodiffusion order and made use of moles as opposed to concentrations. </w:t>
+            </w:r>
+          </w:p>
+          <w:p>
+            <w:pPr>
+              <w:pStyle w:val="ListParagraph"/>
+              <w:numPr>
+                <w:ilvl w:val="0"/>
+                <w:numId w:val="4"/>
+              </w:numPr>
+            </w:pPr>
+            <w:r>
+              <w:t>Success in replicating figure 8C, but with only 4 compartments</w:t>
             </w:r>
           </w:p>
         </w:tc>
@@ -184,33 +196,51 @@
           <w:tcPr>
             <w:tcW w:w="1696" w:type="dxa"/>
           </w:tcPr>
-          <w:p/>
+          <w:p>
+            <w:pPr>
+              <w:rPr>
+                <w:b/>
+                <w:bCs/>
+              </w:rPr>
+            </w:pPr>
+            <w:r>
+              <w:rPr>
+                <w:b/>
+                <w:bCs/>
+              </w:rPr>
+              <w:t>Experiment-B4</w:t>
+            </w:r>
+          </w:p>
         </w:tc>
         <w:tc>
           <w:tcPr>
             <w:tcW w:w="7320" w:type="dxa"/>
           </w:tcPr>
-          <w:p/>
-        </w:tc>
-      </w:tr>
-      <w:tr>
-        <w:tc>
-          <w:tcPr>
-            <w:tcW w:w="1696" w:type="dxa"/>
-          </w:tcPr>
-          <w:p/>
-        </w:tc>
-        <w:tc>
-          <w:tcPr>
-            <w:tcW w:w="7320" w:type="dxa"/>
-          </w:tcPr>
-          <w:p/>
+          <w:p>
+            <w:pPr>
+              <w:pStyle w:val="ListParagraph"/>
+              <w:numPr>
+                <w:ilvl w:val="0"/>
+                <w:numId w:val="1"/>
+              </w:numPr>
+            </w:pPr>
+            <w:r>
+              <w:t>Confirming the results of experiment B3 just with 8 compartments instead of 4</w:t>
+            </w:r>
+          </w:p>
         </w:tc>
       </w:tr>
     </w:tbl>
     <w:p/>
     <w:sdt>
       <w:sdtPr>
+        <w:rPr>
+          <w:rFonts w:asciiTheme="minorHAnsi" w:eastAsiaTheme="minorHAnsi" w:hAnsiTheme="minorHAnsi" w:cstheme="minorBidi"/>
+          <w:color w:val="auto"/>
+          <w:sz w:val="22"/>
+          <w:szCs w:val="22"/>
+          <w:lang w:val="en-ZA"/>
+        </w:rPr>
         <w:id w:val="800810641"/>
         <w:docPartObj>
           <w:docPartGallery w:val="Table of Contents"/>
@@ -219,14 +249,9 @@
       </w:sdtPr>
       <w:sdtEndPr>
         <w:rPr>
-          <w:rFonts w:asciiTheme="minorHAnsi" w:eastAsiaTheme="minorHAnsi" w:hAnsiTheme="minorHAnsi" w:cstheme="minorBidi"/>
           <w:b/>
           <w:bCs/>
           <w:noProof/>
-          <w:color w:val="auto"/>
-          <w:sz w:val="22"/>
-          <w:szCs w:val="22"/>
-          <w:lang w:val="en-ZA"/>
         </w:rPr>
       </w:sdtEndPr>
       <w:sdtContent>
@@ -245,7 +270,9 @@
               <w:tab w:val="right" w:leader="dot" w:pos="9016"/>
             </w:tabs>
             <w:rPr>
+              <w:rFonts w:eastAsiaTheme="minorEastAsia"/>
               <w:noProof/>
+              <w:lang w:eastAsia="en-ZA"/>
             </w:rPr>
           </w:pPr>
           <w:r>
@@ -257,7 +284,7 @@
           <w:r>
             <w:fldChar w:fldCharType="separate"/>
           </w:r>
-          <w:hyperlink w:anchor="_Toc73861798" w:history="1">
+          <w:hyperlink w:anchor="_Toc74140017" w:history="1">
             <w:r>
               <w:rPr>
                 <w:rStyle w:val="Hyperlink"/>
@@ -284,7 +311,7 @@
                 <w:noProof/>
                 <w:webHidden/>
               </w:rPr>
-              <w:instrText xml:space="preserve"> PAGEREF _Toc73861798 \h </w:instrText>
+              <w:instrText xml:space="preserve"> PAGEREF _Toc74140017 \h </w:instrText>
             </w:r>
             <w:r>
               <w:rPr>
@@ -322,30 +349,88 @@
               <w:tab w:val="right" w:leader="dot" w:pos="9016"/>
             </w:tabs>
             <w:rPr>
+              <w:rFonts w:eastAsiaTheme="minorEastAsia"/>
               <w:noProof/>
+              <w:lang w:eastAsia="en-ZA"/>
             </w:rPr>
           </w:pPr>
-          <w:hyperlink w:anchor="_Toc73861799" w:history="1">
+          <w:hyperlink w:anchor="_Toc74140018" w:history="1">
             <w:r>
               <w:rPr>
                 <w:rStyle w:val="Hyperlink"/>
                 <w:noProof/>
               </w:rPr>
-              <w:t>Experiment</w:t>
-            </w:r>
+              <w:t>Experiment-B2</w:t>
+            </w:r>
+            <w:r>
+              <w:rPr>
+                <w:noProof/>
+                <w:webHidden/>
+              </w:rPr>
+              <w:tab/>
+            </w:r>
+            <w:r>
+              <w:rPr>
+                <w:noProof/>
+                <w:webHidden/>
+              </w:rPr>
+              <w:fldChar w:fldCharType="begin"/>
+            </w:r>
+            <w:r>
+              <w:rPr>
+                <w:noProof/>
+                <w:webHidden/>
+              </w:rPr>
+              <w:instrText xml:space="preserve"> PAGEREF _Toc74140018 \h </w:instrText>
+            </w:r>
+            <w:r>
+              <w:rPr>
+                <w:noProof/>
+                <w:webHidden/>
+              </w:rPr>
+            </w:r>
+            <w:r>
+              <w:rPr>
+                <w:noProof/>
+                <w:webHidden/>
+              </w:rPr>
+              <w:fldChar w:fldCharType="separate"/>
+            </w:r>
+            <w:r>
+              <w:rPr>
+                <w:noProof/>
+                <w:webHidden/>
+              </w:rPr>
+              <w:t>3</w:t>
+            </w:r>
+            <w:r>
+              <w:rPr>
+                <w:noProof/>
+                <w:webHidden/>
+              </w:rPr>
+              <w:fldChar w:fldCharType="end"/>
+            </w:r>
+          </w:hyperlink>
+        </w:p>
+        <w:p>
+          <w:pPr>
+            <w:pStyle w:val="TOC1"/>
+            <w:tabs>
+              <w:tab w:val="right" w:leader="dot" w:pos="9016"/>
+            </w:tabs>
+            <w:rPr>
+              <w:rFonts w:eastAsiaTheme="minorEastAsia"/>
+              <w:noProof/>
+              <w:lang w:eastAsia="en-ZA"/>
+            </w:rPr>
+          </w:pPr>
+          <w:hyperlink w:anchor="_Toc74140019" w:history="1">
             <w:r>
               <w:rPr>
                 <w:rStyle w:val="Hyperlink"/>
                 <w:noProof/>
               </w:rPr>
-              <w:t>-</w:t>
-            </w:r>
-            <w:r>
-              <w:rPr>
-                <w:rStyle w:val="Hyperlink"/>
-                <w:noProof/>
-              </w:rPr>
-              <w:t>B2</w:t>
+              <w:t>Experiment-B3</w:t>
             </w:r>
             <w:r>
               <w:rPr>
@@ -366,7 +451,7 @@
                 <w:noProof/>
                 <w:webHidden/>
               </w:rPr>
-              <w:instrText xml:space="preserve"> PAGEREF _Toc73861799 \h </w:instrText>
+              <w:instrText xml:space="preserve"> PAGEREF _Toc74140019 \h </w:instrText>
             </w:r>
             <w:r>
               <w:rPr>
@@ -386,7 +471,7 @@
                 <w:noProof/>
                 <w:webHidden/>
               </w:rPr>
-              <w:t>3</w:t>
+              <w:t>9</w:t>
             </w:r>
             <w:r>
               <w:rPr>
@@ -413,6 +498,10 @@
       <w:r>
         <w:br w:type="page"/>
       </w:r>
+      <w:r>
+        <w:lastRenderedPageBreak/>
+        <w:br/>
+      </w:r>
     </w:p>
     <w:tbl>
       <w:tblPr>
@@ -431,7 +520,6 @@
           </w:tcPr>
           <w:p>
             <w:r>
-              <w:lastRenderedPageBreak/>
               <w:t>Title</w:t>
             </w:r>
           </w:p>
@@ -443,8 +531,9 @@
           <w:p>
             <w:pPr>
               <w:pStyle w:val="Heading1"/>
+              <w:outlineLvl w:val="0"/>
             </w:pPr>
-            <w:bookmarkStart w:id="0" w:name="_Toc73861798"/>
+            <w:bookmarkStart w:id="0" w:name="_Toc74140017"/>
             <w:r>
               <w:t>Experiment-B1</w:t>
             </w:r>
@@ -457,13 +546,21 @@
           <w:tcPr>
             <w:tcW w:w="1696" w:type="dxa"/>
           </w:tcPr>
-          <w:p/>
+          <w:p>
+            <w:r>
+              <w:t>Setup:</w:t>
+            </w:r>
+          </w:p>
         </w:tc>
         <w:tc>
           <w:tcPr>
             <w:tcW w:w="7320" w:type="dxa"/>
           </w:tcPr>
-          <w:p/>
+          <w:p>
+            <w:r>
+              <w:t>9 compartments with a soma. Fluxes into compartment 2 and 7.</w:t>
+            </w:r>
+          </w:p>
         </w:tc>
       </w:tr>
       <w:tr>
@@ -471,83 +568,21 @@
           <w:tcPr>
             <w:tcW w:w="1696" w:type="dxa"/>
           </w:tcPr>
-          <w:p/>
+          <w:p>
+            <w:r>
+              <w:t>Outcome:</w:t>
+            </w:r>
+          </w:p>
         </w:tc>
         <w:tc>
           <w:tcPr>
             <w:tcW w:w="7320" w:type="dxa"/>
           </w:tcPr>
-          <w:p/>
-        </w:tc>
-      </w:tr>
-      <w:tr>
-        <w:tc>
-          <w:tcPr>
-            <w:tcW w:w="1696" w:type="dxa"/>
-          </w:tcPr>
-          <w:p/>
-        </w:tc>
-        <w:tc>
-          <w:tcPr>
-            <w:tcW w:w="7320" w:type="dxa"/>
-          </w:tcPr>
-          <w:p/>
-        </w:tc>
-      </w:tr>
-      <w:tr>
-        <w:tc>
-          <w:tcPr>
-            <w:tcW w:w="1696" w:type="dxa"/>
-          </w:tcPr>
-          <w:p/>
-        </w:tc>
-        <w:tc>
-          <w:tcPr>
-            <w:tcW w:w="7320" w:type="dxa"/>
-          </w:tcPr>
-          <w:p/>
-        </w:tc>
-      </w:tr>
-      <w:tr>
-        <w:tc>
-          <w:tcPr>
-            <w:tcW w:w="1696" w:type="dxa"/>
-          </w:tcPr>
-          <w:p/>
-        </w:tc>
-        <w:tc>
-          <w:tcPr>
-            <w:tcW w:w="7320" w:type="dxa"/>
-          </w:tcPr>
-          <w:p/>
-        </w:tc>
-      </w:tr>
-      <w:tr>
-        <w:tc>
-          <w:tcPr>
-            <w:tcW w:w="1696" w:type="dxa"/>
-          </w:tcPr>
-          <w:p/>
-        </w:tc>
-        <w:tc>
-          <w:tcPr>
-            <w:tcW w:w="7320" w:type="dxa"/>
-          </w:tcPr>
-          <w:p/>
-        </w:tc>
-      </w:tr>
-      <w:tr>
-        <w:tc>
-          <w:tcPr>
-            <w:tcW w:w="1696" w:type="dxa"/>
-          </w:tcPr>
-          <w:p/>
-        </w:tc>
-        <w:tc>
-          <w:tcPr>
-            <w:tcW w:w="7320" w:type="dxa"/>
-          </w:tcPr>
-          <w:p/>
+          <w:p>
+            <w:r>
+              <w:t xml:space="preserve">“Failed experiment”. Observed that there were errors in the electrodiffusion calculations, and difficult to pinpoint because there were 2 anion fluxes going on. </w:t>
+            </w:r>
+          </w:p>
         </w:tc>
       </w:tr>
     </w:tbl>
@@ -586,8 +621,9 @@
           <w:p>
             <w:pPr>
               <w:pStyle w:val="Heading1"/>
+              <w:outlineLvl w:val="0"/>
             </w:pPr>
-            <w:bookmarkStart w:id="1" w:name="_Toc73861799"/>
+            <w:bookmarkStart w:id="1" w:name="_Toc74140018"/>
             <w:r>
               <w:t>Experiment-B2</w:t>
             </w:r>
@@ -622,12 +658,22 @@
               <w:t>Fluxing impermeants in compartment 2</w:t>
             </w:r>
             <w:r>
+              <w:rPr>
+                <w:b/>
+                <w:bCs/>
+              </w:rPr>
+              <w:t xml:space="preserve"> only</w:t>
+            </w:r>
+            <w:r>
               <w:t>. Direct replica of figure 8C.</w:t>
             </w:r>
           </w:p>
           <w:p/>
           <w:p>
             <w:r>
+              <w:rPr>
+                <w:noProof/>
+              </w:rPr>
               <w:drawing>
                 <wp:inline distT="0" distB="0" distL="0" distR="0" wp14:anchorId="02DA97D3" wp14:editId="74AF1061">
                   <wp:extent cx="2208314" cy="2489270"/>
@@ -684,6 +730,9 @@
           </w:tcPr>
           <w:p>
             <w:r>
+              <w:rPr>
+                <w:noProof/>
+              </w:rPr>
               <w:drawing>
                 <wp:inline distT="0" distB="0" distL="0" distR="0" wp14:anchorId="12FBAA93" wp14:editId="6B308AF1">
                   <wp:extent cx="4162898" cy="2216505"/>
@@ -749,6 +798,9 @@
           </w:tcPr>
           <w:p>
             <w:r>
+              <w:rPr>
+                <w:noProof/>
+              </w:rPr>
               <w:drawing>
                 <wp:inline distT="0" distB="0" distL="0" distR="0" wp14:anchorId="1AF4C0A4" wp14:editId="63E7A4D9">
                   <wp:extent cx="4454957" cy="2991030"/>
@@ -801,6 +853,9 @@
           </w:tcPr>
           <w:p>
             <w:r>
+              <w:rPr>
+                <w:noProof/>
+              </w:rPr>
               <w:drawing>
                 <wp:inline distT="0" distB="0" distL="0" distR="0" wp14:anchorId="21E83F44" wp14:editId="31273EA9">
                   <wp:extent cx="4681728" cy="3303559"/>
@@ -853,6 +908,9 @@
           </w:tcPr>
           <w:p>
             <w:r>
+              <w:rPr>
+                <w:noProof/>
+              </w:rPr>
               <w:drawing>
                 <wp:inline distT="0" distB="0" distL="0" distR="0" wp14:anchorId="6BE0B7CB" wp14:editId="01BE8444">
                   <wp:extent cx="4198925" cy="2890773"/>
@@ -905,6 +963,9 @@
           </w:tcPr>
           <w:p>
             <w:r>
+              <w:rPr>
+                <w:noProof/>
+              </w:rPr>
               <w:drawing>
                 <wp:inline distT="0" distB="0" distL="0" distR="0" wp14:anchorId="7B9486CF" wp14:editId="24FAEEA5">
                   <wp:extent cx="4389120" cy="3024632"/>
@@ -965,6 +1026,9 @@
               <w:pStyle w:val="ListParagraph"/>
             </w:pPr>
             <w:r>
+              <w:rPr>
+                <w:noProof/>
+              </w:rPr>
               <w:drawing>
                 <wp:anchor distT="0" distB="0" distL="114300" distR="114300" simplePos="0" relativeHeight="251662336" behindDoc="1" locked="0" layoutInCell="1" allowOverlap="1" wp14:anchorId="37A8448E" wp14:editId="5CEC84ED">
                   <wp:simplePos x="0" y="0"/>
@@ -1046,6 +1110,9 @@
               <w:pStyle w:val="ListParagraph"/>
             </w:pPr>
             <w:r>
+              <w:rPr>
+                <w:noProof/>
+              </w:rPr>
               <w:drawing>
                 <wp:anchor distT="0" distB="0" distL="114300" distR="114300" simplePos="0" relativeHeight="251663360" behindDoc="1" locked="0" layoutInCell="1" allowOverlap="1" wp14:anchorId="1577305D" wp14:editId="75100287">
                   <wp:simplePos x="0" y="0"/>
@@ -1129,6 +1196,9 @@
               <w:pStyle w:val="ListParagraph"/>
             </w:pPr>
             <w:r>
+              <w:rPr>
+                <w:noProof/>
+              </w:rPr>
               <w:drawing>
                 <wp:anchor distT="0" distB="0" distL="114300" distR="114300" simplePos="0" relativeHeight="251658240" behindDoc="1" locked="0" layoutInCell="1" allowOverlap="1" wp14:anchorId="6DF83AF7" wp14:editId="30DA91A0">
                   <wp:simplePos x="0" y="0"/>
@@ -1212,6 +1282,9 @@
               <w:pStyle w:val="ListParagraph"/>
             </w:pPr>
             <w:r>
+              <w:rPr>
+                <w:noProof/>
+              </w:rPr>
               <w:drawing>
                 <wp:anchor distT="0" distB="0" distL="114300" distR="114300" simplePos="0" relativeHeight="251659264" behindDoc="1" locked="0" layoutInCell="1" allowOverlap="1" wp14:anchorId="4ECFF9B1" wp14:editId="5EDECB11">
                   <wp:simplePos x="0" y="0"/>
@@ -1295,6 +1368,9 @@
               <w:pStyle w:val="ListParagraph"/>
             </w:pPr>
             <w:r>
+              <w:rPr>
+                <w:noProof/>
+              </w:rPr>
               <w:drawing>
                 <wp:anchor distT="0" distB="0" distL="114300" distR="114300" simplePos="0" relativeHeight="251660288" behindDoc="1" locked="0" layoutInCell="1" allowOverlap="1" wp14:anchorId="5A572960" wp14:editId="40CDCAC7">
                   <wp:simplePos x="0" y="0"/>
@@ -1378,6 +1454,9 @@
               <w:pStyle w:val="ListParagraph"/>
             </w:pPr>
             <w:r>
+              <w:rPr>
+                <w:noProof/>
+              </w:rPr>
               <w:drawing>
                 <wp:anchor distT="0" distB="0" distL="114300" distR="114300" simplePos="0" relativeHeight="251661312" behindDoc="1" locked="0" layoutInCell="1" allowOverlap="1" wp14:anchorId="564760DF" wp14:editId="0CBEBF30">
                   <wp:simplePos x="0" y="0"/>
@@ -1516,13 +1595,7 @@
               </w:numPr>
             </w:pPr>
             <w:r>
-              <w:t xml:space="preserve">The way in which the values change in compartment 10 almost seem as if there is a dynamic </w:t>
-            </w:r>
-            <w:r>
-              <w:t>x in</w:t>
-            </w:r>
-            <w:r>
-              <w:t>flux</w:t>
+              <w:t>The way in which the values change in compartment 10 almost seem as if there is a dynamic x influx</w:t>
             </w:r>
             <w:r>
               <w:t>, but it appears to be related to the fact the volume is changing.</w:t>
@@ -1578,6 +1651,47 @@
             </w:r>
             <w:r>
               <w:t>issue.</w:t>
+            </w:r>
+          </w:p>
+        </w:tc>
+      </w:tr>
+      <w:tr>
+        <w:tc>
+          <w:tcPr>
+            <w:tcW w:w="846" w:type="dxa"/>
+          </w:tcPr>
+          <w:p>
+            <w:r>
+              <w:t>Plan</w:t>
+            </w:r>
+          </w:p>
+        </w:tc>
+        <w:tc>
+          <w:tcPr>
+            <w:tcW w:w="8170" w:type="dxa"/>
+          </w:tcPr>
+          <w:p>
+            <w:pPr>
+              <w:pStyle w:val="ListParagraph"/>
+              <w:numPr>
+                <w:ilvl w:val="0"/>
+                <w:numId w:val="1"/>
+              </w:numPr>
+            </w:pPr>
+            <w:r>
+              <w:t xml:space="preserve">Electrodiffusion order of operation must be making compartment 10 bear the brunt of the experiment. </w:t>
+            </w:r>
+          </w:p>
+          <w:p>
+            <w:pPr>
+              <w:pStyle w:val="ListParagraph"/>
+              <w:numPr>
+                <w:ilvl w:val="0"/>
+                <w:numId w:val="1"/>
+              </w:numPr>
+            </w:pPr>
+            <w:r>
+              <w:t>Relook at the electrodiffusion code and correct error.</w:t>
             </w:r>
           </w:p>
         </w:tc>
@@ -1592,17 +1706,18 @@
     <w:tbl>
       <w:tblPr>
         <w:tblStyle w:val="TableGrid"/>
-        <w:tblW w:w="0" w:type="auto"/>
+        <w:tblW w:w="10351" w:type="dxa"/>
+        <w:tblInd w:w="-572" w:type="dxa"/>
         <w:tblLook w:val="04A0" w:firstRow="1" w:lastRow="0" w:firstColumn="1" w:lastColumn="0" w:noHBand="0" w:noVBand="1"/>
       </w:tblPr>
       <w:tblGrid>
-        <w:gridCol w:w="1838"/>
-        <w:gridCol w:w="7178"/>
+        <w:gridCol w:w="1324"/>
+        <w:gridCol w:w="9246"/>
       </w:tblGrid>
       <w:tr>
         <w:tc>
           <w:tcPr>
-            <w:tcW w:w="1838" w:type="dxa"/>
+            <w:tcW w:w="1105" w:type="dxa"/>
           </w:tcPr>
           <w:p>
             <w:r>
@@ -1613,42 +1728,39 @@
         </w:tc>
         <w:tc>
           <w:tcPr>
-            <w:tcW w:w="7178" w:type="dxa"/>
+            <w:tcW w:w="9246" w:type="dxa"/>
           </w:tcPr>
           <w:p>
             <w:pPr>
               <w:pStyle w:val="Heading1"/>
+              <w:outlineLvl w:val="0"/>
             </w:pPr>
+            <w:bookmarkStart w:id="2" w:name="_Toc74140019"/>
             <w:r>
               <w:t>Experiment-B3</w:t>
             </w:r>
+            <w:bookmarkEnd w:id="2"/>
           </w:p>
         </w:tc>
       </w:tr>
       <w:tr>
         <w:tc>
           <w:tcPr>
-            <w:tcW w:w="1838" w:type="dxa"/>
-          </w:tcPr>
-          <w:p>
-            <w:r>
-              <w:t>Aim</w:t>
-            </w:r>
-          </w:p>
-        </w:tc>
-        <w:tc>
-          <w:tcPr>
-            <w:tcW w:w="7178" w:type="dxa"/>
-          </w:tcPr>
-          <w:p>
-            <w:r>
-              <w:t xml:space="preserve">5 compartments, flux in compartment 2, try </w:t>
-            </w:r>
-            <w:r>
-              <w:t>identifying</w:t>
-            </w:r>
-            <w:r>
-              <w:t xml:space="preserve"> what is going on in the final compartment</w:t>
+            <w:tcW w:w="1105" w:type="dxa"/>
+          </w:tcPr>
+          <w:p>
+            <w:r>
+              <w:t>File name:</w:t>
+            </w:r>
+          </w:p>
+        </w:tc>
+        <w:tc>
+          <w:tcPr>
+            <w:tcW w:w="9246" w:type="dxa"/>
+          </w:tcPr>
+          <w:p>
+            <w:r>
+              <w:t>Experiment-B3-4</w:t>
             </w:r>
           </w:p>
         </w:tc>
@@ -1656,88 +1768,677 @@
       <w:tr>
         <w:tc>
           <w:tcPr>
-            <w:tcW w:w="1838" w:type="dxa"/>
-          </w:tcPr>
-          <w:p/>
-        </w:tc>
-        <w:tc>
-          <w:tcPr>
-            <w:tcW w:w="7178" w:type="dxa"/>
-          </w:tcPr>
-          <w:p/>
+            <w:tcW w:w="1105" w:type="dxa"/>
+          </w:tcPr>
+          <w:p>
+            <w:r>
+              <w:t>Aim</w:t>
+            </w:r>
+          </w:p>
+        </w:tc>
+        <w:tc>
+          <w:tcPr>
+            <w:tcW w:w="9246" w:type="dxa"/>
+          </w:tcPr>
+          <w:p>
+            <w:r>
+              <w:t>4</w:t>
+            </w:r>
+            <w:r>
+              <w:t xml:space="preserve"> compartments, flux in compartment 2</w:t>
+            </w:r>
+          </w:p>
+          <w:p>
+            <w:pPr>
+              <w:pStyle w:val="ListParagraph"/>
+              <w:numPr>
+                <w:ilvl w:val="0"/>
+                <w:numId w:val="1"/>
+              </w:numPr>
+            </w:pPr>
+            <w:r>
+              <w:t>Ensure all the compartments have a drop in voltage when impermeant anions are added and that the final compartment does not act any differently to the others</w:t>
+            </w:r>
+          </w:p>
         </w:tc>
       </w:tr>
       <w:tr>
         <w:tc>
           <w:tcPr>
-            <w:tcW w:w="1838" w:type="dxa"/>
-          </w:tcPr>
-          <w:p/>
-        </w:tc>
-        <w:tc>
-          <w:tcPr>
-            <w:tcW w:w="7178" w:type="dxa"/>
-          </w:tcPr>
-          <w:p/>
+            <w:tcW w:w="1105" w:type="dxa"/>
+          </w:tcPr>
+          <w:p>
+            <w:r>
+              <w:t>Setup</w:t>
+            </w:r>
+          </w:p>
+        </w:tc>
+        <w:tc>
+          <w:tcPr>
+            <w:tcW w:w="9246" w:type="dxa"/>
+          </w:tcPr>
+          <w:p>
+            <w:r>
+              <w:t xml:space="preserve">Realized I can run the simulation for 1 minute with a very short flux and get the same outcome. </w:t>
+            </w:r>
+          </w:p>
+          <w:p>
+            <w:r>
+              <w:drawing>
+                <wp:inline distT="0" distB="0" distL="0" distR="0" wp14:anchorId="7655C3F1" wp14:editId="534ADFEC">
+                  <wp:extent cx="4944165" cy="1667108"/>
+                  <wp:effectExtent l="0" t="0" r="0" b="9525"/>
+                  <wp:docPr id="13" name="Picture 13"/>
+                  <wp:cNvGraphicFramePr>
+                    <a:graphicFrameLocks xmlns:a="http://schemas.openxmlformats.org/drawingml/2006/main" noChangeAspect="1"/>
+                  </wp:cNvGraphicFramePr>
+                  <a:graphic xmlns:a="http://schemas.openxmlformats.org/drawingml/2006/main">
+                    <a:graphicData uri="http://schemas.openxmlformats.org/drawingml/2006/picture">
+                      <pic:pic xmlns:pic="http://schemas.openxmlformats.org/drawingml/2006/picture">
+                        <pic:nvPicPr>
+                          <pic:cNvPr id="1" name=""/>
+                          <pic:cNvPicPr/>
+                        </pic:nvPicPr>
+                        <pic:blipFill>
+                          <a:blip r:embed="rId18"/>
+                          <a:stretch>
+                            <a:fillRect/>
+                          </a:stretch>
+                        </pic:blipFill>
+                        <pic:spPr>
+                          <a:xfrm>
+                            <a:off x="0" y="0"/>
+                            <a:ext cx="4944165" cy="1667108"/>
+                          </a:xfrm>
+                          <a:prstGeom prst="rect">
+                            <a:avLst/>
+                          </a:prstGeom>
+                        </pic:spPr>
+                      </pic:pic>
+                    </a:graphicData>
+                  </a:graphic>
+                </wp:inline>
+              </w:drawing>
+            </w:r>
+          </w:p>
         </w:tc>
       </w:tr>
       <w:tr>
         <w:tc>
           <w:tcPr>
-            <w:tcW w:w="1838" w:type="dxa"/>
-          </w:tcPr>
-          <w:p/>
-        </w:tc>
-        <w:tc>
-          <w:tcPr>
-            <w:tcW w:w="7178" w:type="dxa"/>
-          </w:tcPr>
-          <w:p/>
+            <w:tcW w:w="1105" w:type="dxa"/>
+          </w:tcPr>
+          <w:p>
+            <w:r>
+              <w:t>Result</w:t>
+            </w:r>
+            <w:r>
+              <w:t>s</w:t>
+            </w:r>
+          </w:p>
+        </w:tc>
+        <w:tc>
+          <w:tcPr>
+            <w:tcW w:w="9246" w:type="dxa"/>
+          </w:tcPr>
+          <w:p>
+            <w:r>
+              <w:drawing>
+                <wp:inline distT="0" distB="0" distL="0" distR="0" wp14:anchorId="086605C5" wp14:editId="4CF8010D">
+                  <wp:extent cx="5731510" cy="3876040"/>
+                  <wp:effectExtent l="0" t="0" r="2540" b="0"/>
+                  <wp:docPr id="14" name="Picture 14"/>
+                  <wp:cNvGraphicFramePr>
+                    <a:graphicFrameLocks xmlns:a="http://schemas.openxmlformats.org/drawingml/2006/main" noChangeAspect="1"/>
+                  </wp:cNvGraphicFramePr>
+                  <a:graphic xmlns:a="http://schemas.openxmlformats.org/drawingml/2006/main">
+                    <a:graphicData uri="http://schemas.openxmlformats.org/drawingml/2006/picture">
+                      <pic:pic xmlns:pic="http://schemas.openxmlformats.org/drawingml/2006/picture">
+                        <pic:nvPicPr>
+                          <pic:cNvPr id="1" name=""/>
+                          <pic:cNvPicPr/>
+                        </pic:nvPicPr>
+                        <pic:blipFill>
+                          <a:blip r:embed="rId19"/>
+                          <a:stretch>
+                            <a:fillRect/>
+                          </a:stretch>
+                        </pic:blipFill>
+                        <pic:spPr>
+                          <a:xfrm>
+                            <a:off x="0" y="0"/>
+                            <a:ext cx="5731510" cy="3876040"/>
+                          </a:xfrm>
+                          <a:prstGeom prst="rect">
+                            <a:avLst/>
+                          </a:prstGeom>
+                        </pic:spPr>
+                      </pic:pic>
+                    </a:graphicData>
+                  </a:graphic>
+                </wp:inline>
+              </w:drawing>
+            </w:r>
+          </w:p>
         </w:tc>
       </w:tr>
       <w:tr>
         <w:tc>
           <w:tcPr>
-            <w:tcW w:w="1838" w:type="dxa"/>
+            <w:tcW w:w="1105" w:type="dxa"/>
           </w:tcPr>
           <w:p/>
         </w:tc>
         <w:tc>
           <w:tcPr>
-            <w:tcW w:w="7178" w:type="dxa"/>
-          </w:tcPr>
-          <w:p/>
+            <w:tcW w:w="9246" w:type="dxa"/>
+          </w:tcPr>
+          <w:p>
+            <w:r>
+              <w:drawing>
+                <wp:inline distT="0" distB="0" distL="0" distR="0" wp14:anchorId="1FFEA00B" wp14:editId="059037B9">
+                  <wp:extent cx="4901609" cy="3471204"/>
+                  <wp:effectExtent l="0" t="0" r="0" b="0"/>
+                  <wp:docPr id="15" name="Picture 15"/>
+                  <wp:cNvGraphicFramePr>
+                    <a:graphicFrameLocks xmlns:a="http://schemas.openxmlformats.org/drawingml/2006/main" noChangeAspect="1"/>
+                  </wp:cNvGraphicFramePr>
+                  <a:graphic xmlns:a="http://schemas.openxmlformats.org/drawingml/2006/main">
+                    <a:graphicData uri="http://schemas.openxmlformats.org/drawingml/2006/picture">
+                      <pic:pic xmlns:pic="http://schemas.openxmlformats.org/drawingml/2006/picture">
+                        <pic:nvPicPr>
+                          <pic:cNvPr id="1" name=""/>
+                          <pic:cNvPicPr/>
+                        </pic:nvPicPr>
+                        <pic:blipFill>
+                          <a:blip r:embed="rId20"/>
+                          <a:stretch>
+                            <a:fillRect/>
+                          </a:stretch>
+                        </pic:blipFill>
+                        <pic:spPr>
+                          <a:xfrm>
+                            <a:off x="0" y="0"/>
+                            <a:ext cx="4906834" cy="3474904"/>
+                          </a:xfrm>
+                          <a:prstGeom prst="rect">
+                            <a:avLst/>
+                          </a:prstGeom>
+                        </pic:spPr>
+                      </pic:pic>
+                    </a:graphicData>
+                  </a:graphic>
+                </wp:inline>
+              </w:drawing>
+            </w:r>
+          </w:p>
         </w:tc>
       </w:tr>
       <w:tr>
         <w:tc>
           <w:tcPr>
-            <w:tcW w:w="1838" w:type="dxa"/>
+            <w:tcW w:w="1105" w:type="dxa"/>
           </w:tcPr>
           <w:p/>
         </w:tc>
         <w:tc>
           <w:tcPr>
-            <w:tcW w:w="7178" w:type="dxa"/>
-          </w:tcPr>
-          <w:p/>
+            <w:tcW w:w="9246" w:type="dxa"/>
+          </w:tcPr>
+          <w:p>
+            <w:r>
+              <w:drawing>
+                <wp:inline distT="0" distB="0" distL="0" distR="0" wp14:anchorId="362F4DC3" wp14:editId="3D59EA3C">
+                  <wp:extent cx="4901565" cy="3267529"/>
+                  <wp:effectExtent l="0" t="0" r="0" b="9525"/>
+                  <wp:docPr id="16" name="Picture 16"/>
+                  <wp:cNvGraphicFramePr>
+                    <a:graphicFrameLocks xmlns:a="http://schemas.openxmlformats.org/drawingml/2006/main" noChangeAspect="1"/>
+                  </wp:cNvGraphicFramePr>
+                  <a:graphic xmlns:a="http://schemas.openxmlformats.org/drawingml/2006/main">
+                    <a:graphicData uri="http://schemas.openxmlformats.org/drawingml/2006/picture">
+                      <pic:pic xmlns:pic="http://schemas.openxmlformats.org/drawingml/2006/picture">
+                        <pic:nvPicPr>
+                          <pic:cNvPr id="1" name=""/>
+                          <pic:cNvPicPr/>
+                        </pic:nvPicPr>
+                        <pic:blipFill>
+                          <a:blip r:embed="rId21"/>
+                          <a:stretch>
+                            <a:fillRect/>
+                          </a:stretch>
+                        </pic:blipFill>
+                        <pic:spPr>
+                          <a:xfrm>
+                            <a:off x="0" y="0"/>
+                            <a:ext cx="4904995" cy="3269815"/>
+                          </a:xfrm>
+                          <a:prstGeom prst="rect">
+                            <a:avLst/>
+                          </a:prstGeom>
+                        </pic:spPr>
+                      </pic:pic>
+                    </a:graphicData>
+                  </a:graphic>
+                </wp:inline>
+              </w:drawing>
+            </w:r>
+          </w:p>
         </w:tc>
       </w:tr>
       <w:tr>
         <w:tc>
           <w:tcPr>
-            <w:tcW w:w="1838" w:type="dxa"/>
+            <w:tcW w:w="1105" w:type="dxa"/>
           </w:tcPr>
           <w:p/>
         </w:tc>
         <w:tc>
           <w:tcPr>
-            <w:tcW w:w="7178" w:type="dxa"/>
+            <w:tcW w:w="9246" w:type="dxa"/>
+          </w:tcPr>
+          <w:p>
+            <w:r>
+              <w:drawing>
+                <wp:inline distT="0" distB="0" distL="0" distR="0" wp14:anchorId="63F096B8" wp14:editId="1FD30B0E">
+                  <wp:extent cx="4163006" cy="2172003"/>
+                  <wp:effectExtent l="0" t="0" r="9525" b="0"/>
+                  <wp:docPr id="17" name="Picture 17"/>
+                  <wp:cNvGraphicFramePr>
+                    <a:graphicFrameLocks xmlns:a="http://schemas.openxmlformats.org/drawingml/2006/main" noChangeAspect="1"/>
+                  </wp:cNvGraphicFramePr>
+                  <a:graphic xmlns:a="http://schemas.openxmlformats.org/drawingml/2006/main">
+                    <a:graphicData uri="http://schemas.openxmlformats.org/drawingml/2006/picture">
+                      <pic:pic xmlns:pic="http://schemas.openxmlformats.org/drawingml/2006/picture">
+                        <pic:nvPicPr>
+                          <pic:cNvPr id="1" name=""/>
+                          <pic:cNvPicPr/>
+                        </pic:nvPicPr>
+                        <pic:blipFill>
+                          <a:blip r:embed="rId22"/>
+                          <a:stretch>
+                            <a:fillRect/>
+                          </a:stretch>
+                        </pic:blipFill>
+                        <pic:spPr>
+                          <a:xfrm>
+                            <a:off x="0" y="0"/>
+                            <a:ext cx="4163006" cy="2172003"/>
+                          </a:xfrm>
+                          <a:prstGeom prst="rect">
+                            <a:avLst/>
+                          </a:prstGeom>
+                        </pic:spPr>
+                      </pic:pic>
+                    </a:graphicData>
+                  </a:graphic>
+                </wp:inline>
+              </w:drawing>
+            </w:r>
+          </w:p>
+        </w:tc>
+      </w:tr>
+      <w:tr>
+        <w:tc>
+          <w:tcPr>
+            <w:tcW w:w="1105" w:type="dxa"/>
           </w:tcPr>
           <w:p/>
+        </w:tc>
+        <w:tc>
+          <w:tcPr>
+            <w:tcW w:w="9246" w:type="dxa"/>
+          </w:tcPr>
+          <w:p>
+            <w:r>
+              <w:drawing>
+                <wp:inline distT="0" distB="0" distL="0" distR="0" wp14:anchorId="548BAC72" wp14:editId="132CF623">
+                  <wp:extent cx="4582632" cy="2723888"/>
+                  <wp:effectExtent l="0" t="0" r="8890" b="635"/>
+                  <wp:docPr id="18" name="Picture 18"/>
+                  <wp:cNvGraphicFramePr>
+                    <a:graphicFrameLocks xmlns:a="http://schemas.openxmlformats.org/drawingml/2006/main" noChangeAspect="1"/>
+                  </wp:cNvGraphicFramePr>
+                  <a:graphic xmlns:a="http://schemas.openxmlformats.org/drawingml/2006/main">
+                    <a:graphicData uri="http://schemas.openxmlformats.org/drawingml/2006/picture">
+                      <pic:pic xmlns:pic="http://schemas.openxmlformats.org/drawingml/2006/picture">
+                        <pic:nvPicPr>
+                          <pic:cNvPr id="1" name=""/>
+                          <pic:cNvPicPr/>
+                        </pic:nvPicPr>
+                        <pic:blipFill>
+                          <a:blip r:embed="rId23"/>
+                          <a:stretch>
+                            <a:fillRect/>
+                          </a:stretch>
+                        </pic:blipFill>
+                        <pic:spPr>
+                          <a:xfrm>
+                            <a:off x="0" y="0"/>
+                            <a:ext cx="4589423" cy="2727925"/>
+                          </a:xfrm>
+                          <a:prstGeom prst="rect">
+                            <a:avLst/>
+                          </a:prstGeom>
+                        </pic:spPr>
+                      </pic:pic>
+                    </a:graphicData>
+                  </a:graphic>
+                </wp:inline>
+              </w:drawing>
+            </w:r>
+          </w:p>
+        </w:tc>
+      </w:tr>
+      <w:tr>
+        <w:tc>
+          <w:tcPr>
+            <w:tcW w:w="1105" w:type="dxa"/>
+          </w:tcPr>
+          <w:p/>
+        </w:tc>
+        <w:tc>
+          <w:tcPr>
+            <w:tcW w:w="9246" w:type="dxa"/>
+          </w:tcPr>
+          <w:p>
+            <w:r>
+              <w:drawing>
+                <wp:inline distT="0" distB="0" distL="0" distR="0" wp14:anchorId="2A0E81B5" wp14:editId="0992B9F9">
+                  <wp:extent cx="5731510" cy="1292860"/>
+                  <wp:effectExtent l="0" t="0" r="2540" b="2540"/>
+                  <wp:docPr id="19" name="Picture 19"/>
+                  <wp:cNvGraphicFramePr>
+                    <a:graphicFrameLocks xmlns:a="http://schemas.openxmlformats.org/drawingml/2006/main" noChangeAspect="1"/>
+                  </wp:cNvGraphicFramePr>
+                  <a:graphic xmlns:a="http://schemas.openxmlformats.org/drawingml/2006/main">
+                    <a:graphicData uri="http://schemas.openxmlformats.org/drawingml/2006/picture">
+                      <pic:pic xmlns:pic="http://schemas.openxmlformats.org/drawingml/2006/picture">
+                        <pic:nvPicPr>
+                          <pic:cNvPr id="1" name=""/>
+                          <pic:cNvPicPr/>
+                        </pic:nvPicPr>
+                        <pic:blipFill>
+                          <a:blip r:embed="rId24"/>
+                          <a:stretch>
+                            <a:fillRect/>
+                          </a:stretch>
+                        </pic:blipFill>
+                        <pic:spPr>
+                          <a:xfrm>
+                            <a:off x="0" y="0"/>
+                            <a:ext cx="5731510" cy="1292860"/>
+                          </a:xfrm>
+                          <a:prstGeom prst="rect">
+                            <a:avLst/>
+                          </a:prstGeom>
+                        </pic:spPr>
+                      </pic:pic>
+                    </a:graphicData>
+                  </a:graphic>
+                </wp:inline>
+              </w:drawing>
+            </w:r>
+          </w:p>
+        </w:tc>
+      </w:tr>
+      <w:tr>
+        <w:tc>
+          <w:tcPr>
+            <w:tcW w:w="1105" w:type="dxa"/>
+          </w:tcPr>
+          <w:p/>
+        </w:tc>
+        <w:tc>
+          <w:tcPr>
+            <w:tcW w:w="9246" w:type="dxa"/>
+          </w:tcPr>
+          <w:p>
+            <w:r>
+              <w:drawing>
+                <wp:inline distT="0" distB="0" distL="0" distR="0" wp14:anchorId="71292D9C" wp14:editId="53C7A9FD">
+                  <wp:extent cx="5731510" cy="4391660"/>
+                  <wp:effectExtent l="0" t="0" r="2540" b="8890"/>
+                  <wp:docPr id="20" name="Picture 20"/>
+                  <wp:cNvGraphicFramePr>
+                    <a:graphicFrameLocks xmlns:a="http://schemas.openxmlformats.org/drawingml/2006/main" noChangeAspect="1"/>
+                  </wp:cNvGraphicFramePr>
+                  <a:graphic xmlns:a="http://schemas.openxmlformats.org/drawingml/2006/main">
+                    <a:graphicData uri="http://schemas.openxmlformats.org/drawingml/2006/picture">
+                      <pic:pic xmlns:pic="http://schemas.openxmlformats.org/drawingml/2006/picture">
+                        <pic:nvPicPr>
+                          <pic:cNvPr id="1" name=""/>
+                          <pic:cNvPicPr/>
+                        </pic:nvPicPr>
+                        <pic:blipFill>
+                          <a:blip r:embed="rId25"/>
+                          <a:stretch>
+                            <a:fillRect/>
+                          </a:stretch>
+                        </pic:blipFill>
+                        <pic:spPr>
+                          <a:xfrm>
+                            <a:off x="0" y="0"/>
+                            <a:ext cx="5731510" cy="4391660"/>
+                          </a:xfrm>
+                          <a:prstGeom prst="rect">
+                            <a:avLst/>
+                          </a:prstGeom>
+                        </pic:spPr>
+                      </pic:pic>
+                    </a:graphicData>
+                  </a:graphic>
+                </wp:inline>
+              </w:drawing>
+            </w:r>
+          </w:p>
+        </w:tc>
+      </w:tr>
+      <w:tr>
+        <w:tc>
+          <w:tcPr>
+            <w:tcW w:w="1105" w:type="dxa"/>
+          </w:tcPr>
+          <w:p>
+            <w:r>
+              <w:t>Heatmap during impermeant anion addition</w:t>
+            </w:r>
+          </w:p>
+        </w:tc>
+        <w:tc>
+          <w:tcPr>
+            <w:tcW w:w="9246" w:type="dxa"/>
+          </w:tcPr>
+          <w:p>
+            <w:r>
+              <w:drawing>
+                <wp:inline distT="0" distB="0" distL="0" distR="0" wp14:anchorId="79543EE2" wp14:editId="6E858DC3">
+                  <wp:extent cx="5200697" cy="3944601"/>
+                  <wp:effectExtent l="0" t="0" r="0" b="0"/>
+                  <wp:docPr id="21" name="Picture 21"/>
+                  <wp:cNvGraphicFramePr>
+                    <a:graphicFrameLocks xmlns:a="http://schemas.openxmlformats.org/drawingml/2006/main" noChangeAspect="1"/>
+                  </wp:cNvGraphicFramePr>
+                  <a:graphic xmlns:a="http://schemas.openxmlformats.org/drawingml/2006/main">
+                    <a:graphicData uri="http://schemas.openxmlformats.org/drawingml/2006/picture">
+                      <pic:pic xmlns:pic="http://schemas.openxmlformats.org/drawingml/2006/picture">
+                        <pic:nvPicPr>
+                          <pic:cNvPr id="1" name=""/>
+                          <pic:cNvPicPr/>
+                        </pic:nvPicPr>
+                        <pic:blipFill>
+                          <a:blip r:embed="rId26"/>
+                          <a:stretch>
+                            <a:fillRect/>
+                          </a:stretch>
+                        </pic:blipFill>
+                        <pic:spPr>
+                          <a:xfrm>
+                            <a:off x="0" y="0"/>
+                            <a:ext cx="5206511" cy="3949011"/>
+                          </a:xfrm>
+                          <a:prstGeom prst="rect">
+                            <a:avLst/>
+                          </a:prstGeom>
+                        </pic:spPr>
+                      </pic:pic>
+                    </a:graphicData>
+                  </a:graphic>
+                </wp:inline>
+              </w:drawing>
+            </w:r>
+          </w:p>
+        </w:tc>
+      </w:tr>
+      <w:tr>
+        <w:tc>
+          <w:tcPr>
+            <w:tcW w:w="1105" w:type="dxa"/>
+          </w:tcPr>
+          <w:p>
+            <w:r>
+              <w:lastRenderedPageBreak/>
+              <w:t>Heatmap at the end of the simulation</w:t>
+            </w:r>
+          </w:p>
+        </w:tc>
+        <w:tc>
+          <w:tcPr>
+            <w:tcW w:w="9246" w:type="dxa"/>
+          </w:tcPr>
+          <w:p>
+            <w:r>
+              <w:drawing>
+                <wp:inline distT="0" distB="0" distL="0" distR="0" wp14:anchorId="2CBAB04B" wp14:editId="1109F541">
+                  <wp:extent cx="5731510" cy="4302760"/>
+                  <wp:effectExtent l="0" t="0" r="2540" b="2540"/>
+                  <wp:docPr id="22" name="Picture 22"/>
+                  <wp:cNvGraphicFramePr>
+                    <a:graphicFrameLocks xmlns:a="http://schemas.openxmlformats.org/drawingml/2006/main" noChangeAspect="1"/>
+                  </wp:cNvGraphicFramePr>
+                  <a:graphic xmlns:a="http://schemas.openxmlformats.org/drawingml/2006/main">
+                    <a:graphicData uri="http://schemas.openxmlformats.org/drawingml/2006/picture">
+                      <pic:pic xmlns:pic="http://schemas.openxmlformats.org/drawingml/2006/picture">
+                        <pic:nvPicPr>
+                          <pic:cNvPr id="1" name=""/>
+                          <pic:cNvPicPr/>
+                        </pic:nvPicPr>
+                        <pic:blipFill>
+                          <a:blip r:embed="rId27"/>
+                          <a:stretch>
+                            <a:fillRect/>
+                          </a:stretch>
+                        </pic:blipFill>
+                        <pic:spPr>
+                          <a:xfrm>
+                            <a:off x="0" y="0"/>
+                            <a:ext cx="5731510" cy="4302760"/>
+                          </a:xfrm>
+                          <a:prstGeom prst="rect">
+                            <a:avLst/>
+                          </a:prstGeom>
+                        </pic:spPr>
+                      </pic:pic>
+                    </a:graphicData>
+                  </a:graphic>
+                </wp:inline>
+              </w:drawing>
+            </w:r>
+          </w:p>
+        </w:tc>
+      </w:tr>
+      <w:tr>
+        <w:tc>
+          <w:tcPr>
+            <w:tcW w:w="1105" w:type="dxa"/>
+          </w:tcPr>
+          <w:p>
+            <w:r>
+              <w:t>Outcome:</w:t>
+            </w:r>
+          </w:p>
+        </w:tc>
+        <w:tc>
+          <w:tcPr>
+            <w:tcW w:w="9246" w:type="dxa"/>
+          </w:tcPr>
+          <w:p>
+            <w:r>
+              <w:t xml:space="preserve">Success in replicating Kira’s 8C, just with 4 compartments. </w:t>
+            </w:r>
+          </w:p>
+          <w:p>
+            <w:pPr>
+              <w:pStyle w:val="ListParagraph"/>
+              <w:numPr>
+                <w:ilvl w:val="0"/>
+                <w:numId w:val="1"/>
+              </w:numPr>
+            </w:pPr>
+            <w:r>
+              <w:t xml:space="preserve">Membrane potentials drop in all the compartments. </w:t>
+            </w:r>
+          </w:p>
+          <w:p>
+            <w:pPr>
+              <w:pStyle w:val="ListParagraph"/>
+              <w:numPr>
+                <w:ilvl w:val="0"/>
+                <w:numId w:val="1"/>
+              </w:numPr>
+            </w:pPr>
+            <w:r>
+              <w:t xml:space="preserve">Compartment 4 is not acting differently to other compartments. </w:t>
+            </w:r>
+          </w:p>
+          <w:p>
+            <w:pPr>
+              <w:pStyle w:val="ListParagraph"/>
+              <w:numPr>
+                <w:ilvl w:val="0"/>
+                <w:numId w:val="1"/>
+              </w:numPr>
+            </w:pPr>
+            <w:r>
+              <w:t>Stable driving forces at the end of the simulation</w:t>
+            </w:r>
+          </w:p>
+        </w:tc>
+      </w:tr>
+      <w:tr>
+        <w:tc>
+          <w:tcPr>
+            <w:tcW w:w="1105" w:type="dxa"/>
+          </w:tcPr>
+          <w:p>
+            <w:r>
+              <w:t>Plan:</w:t>
+            </w:r>
+          </w:p>
+        </w:tc>
+        <w:tc>
+          <w:tcPr>
+            <w:tcW w:w="9246" w:type="dxa"/>
+          </w:tcPr>
+          <w:p>
+            <w:r>
+              <w:t>Run the same experiment but with 8 compartments to confirm these findings</w:t>
+            </w:r>
+          </w:p>
+          <w:p>
+            <w:r>
+              <w:t>Find a way to better represent the boundary graph</w:t>
+            </w:r>
+          </w:p>
         </w:tc>
       </w:tr>
     </w:tbl>
+    <w:p/>
+    <w:p>
+      <w:r>
+        <w:br w:type="page"/>
+      </w:r>
+    </w:p>
     <w:p/>
     <w:sectPr>
       <w:pgSz w:w="11906" w:h="16838"/>
@@ -2338,6 +3039,7 @@
     <w:lsdException w:name="HTML Sample" w:semiHidden="1" w:unhideWhenUsed="1"/>
     <w:lsdException w:name="HTML Typewriter" w:semiHidden="1" w:unhideWhenUsed="1"/>
     <w:lsdException w:name="HTML Variable" w:semiHidden="1" w:unhideWhenUsed="1"/>
+    <w:lsdException w:name="Normal Table" w:semiHidden="1" w:unhideWhenUsed="1"/>
     <w:lsdException w:name="annotation subject" w:semiHidden="1" w:unhideWhenUsed="1"/>
     <w:lsdException w:name="No List" w:semiHidden="1" w:unhideWhenUsed="1"/>
     <w:lsdException w:name="Outline List 1" w:semiHidden="1" w:unhideWhenUsed="1"/>
@@ -2384,8 +3086,10 @@
     <w:lsdException w:name="Table Subtle 2" w:semiHidden="1" w:unhideWhenUsed="1"/>
     <w:lsdException w:name="Table Web 1" w:semiHidden="1" w:unhideWhenUsed="1"/>
     <w:lsdException w:name="Table Web 2" w:semiHidden="1" w:unhideWhenUsed="1"/>
+    <w:lsdException w:name="Table Web 3" w:semiHidden="1" w:unhideWhenUsed="1"/>
     <w:lsdException w:name="Balloon Text" w:semiHidden="1" w:unhideWhenUsed="1"/>
     <w:lsdException w:name="Table Grid" w:uiPriority="39"/>
+    <w:lsdException w:name="Table Theme" w:semiHidden="1" w:unhideWhenUsed="1"/>
     <w:lsdException w:name="Placeholder Text" w:semiHidden="1"/>
     <w:lsdException w:name="No Spacing" w:uiPriority="1" w:qFormat="1"/>
     <w:lsdException w:name="Light Shading" w:uiPriority="60"/>

</xml_diff>